<commit_message>
estado de contabilidad refactor
</commit_message>
<xml_diff>
--- a/Desarrollo_Trabajo/Documentos/PGCS.docx
+++ b/Desarrollo_Trabajo/Documentos/PGCS.docx
@@ -12498,7 +12498,7 @@
                 <w:szCs w:val="22"/>
                 <w:lang w:eastAsia="es-PE"/>
               </w:rPr>
-              <w:t xml:space="preserve">Diego Delfin </w:t>
+              <w:t xml:space="preserve">Paz </w:t>
             </w:r>
             <w:proofErr w:type="spellStart"/>
             <w:r>
@@ -12507,9 +12507,17 @@
                 <w:szCs w:val="22"/>
                 <w:lang w:eastAsia="es-PE"/>
               </w:rPr>
-              <w:t>Acharte</w:t>
+              <w:t>Mestanza</w:t>
             </w:r>
             <w:proofErr w:type="spellEnd"/>
+            <w:r>
+              <w:rPr>
+                <w:rFonts w:ascii="Arial" w:hAnsi="Arial" w:cs="Arial"/>
+                <w:szCs w:val="22"/>
+                <w:lang w:eastAsia="es-PE"/>
+              </w:rPr>
+              <w:t xml:space="preserve"> Silvana</w:t>
+            </w:r>
           </w:p>
         </w:tc>
       </w:tr>
@@ -12585,7 +12593,33 @@
                 <w:szCs w:val="22"/>
                 <w:lang w:eastAsia="es-PE"/>
               </w:rPr>
-              <w:t>Lista de solicitudes de cambio de un proyecto dentro de un rango de fechas según la creación de la Solicitud de Cambio.</w:t>
+              <w:t>Lis</w:t>
+            </w:r>
+            <w:r>
+              <w:rPr>
+                <w:rFonts w:ascii="Arial" w:hAnsi="Arial" w:cs="Arial"/>
+                <w:szCs w:val="22"/>
+                <w:lang w:eastAsia="es-PE"/>
+              </w:rPr>
+              <w:t xml:space="preserve">ta de </w:t>
+            </w:r>
+            <w:proofErr w:type="spellStart"/>
+            <w:r>
+              <w:rPr>
+                <w:rFonts w:ascii="Arial" w:hAnsi="Arial" w:cs="Arial"/>
+                <w:szCs w:val="22"/>
+                <w:lang w:eastAsia="es-PE"/>
+              </w:rPr>
+              <w:t>Lineas</w:t>
+            </w:r>
+            <w:proofErr w:type="spellEnd"/>
+            <w:r>
+              <w:rPr>
+                <w:rFonts w:ascii="Arial" w:hAnsi="Arial" w:cs="Arial"/>
+                <w:szCs w:val="22"/>
+                <w:lang w:eastAsia="es-PE"/>
+              </w:rPr>
+              <w:t xml:space="preserve"> Base por Proyecto</w:t>
             </w:r>
           </w:p>
         </w:tc>
@@ -12662,7 +12696,7 @@
                 <w:szCs w:val="22"/>
                 <w:lang w:eastAsia="es-PE"/>
               </w:rPr>
-              <w:t>Obtener información de cómo se encuentra actualmente las solicitudes de cambios, para tener una noción del progreso del proyecto basadas en las solicitudes de cambio.</w:t>
+              <w:t>Tener un listado de todas las líneas base por proyecto para tener un punto de partida para nuevas versiones y entregables de este.</w:t>
             </w:r>
           </w:p>
         </w:tc>
@@ -12885,135 +12919,19 @@
                 <w:rFonts w:ascii="Arial" w:hAnsi="Arial" w:cs="Arial"/>
                 <w:lang w:eastAsia="es-PE"/>
               </w:rPr>
-              <w:t>Título de la Solicitud de Cambio.</w:t>
-            </w:r>
-          </w:p>
-          <w:p>
-            <w:pPr>
-              <w:pStyle w:val="Prrafodelista"/>
-              <w:numPr>
-                <w:ilvl w:val="0"/>
-                <w:numId w:val="16"/>
-              </w:numPr>
-              <w:jc w:val="both"/>
-              <w:rPr>
-                <w:rFonts w:ascii="Arial" w:hAnsi="Arial" w:cs="Arial"/>
-                <w:lang w:eastAsia="es-PE"/>
-              </w:rPr>
-            </w:pPr>
-            <w:r>
-              <w:rPr>
-                <w:rFonts w:ascii="Arial" w:hAnsi="Arial" w:cs="Arial"/>
-                <w:lang w:eastAsia="es-PE"/>
-              </w:rPr>
-              <w:t>Fecha de la creación de la Solicitud de Cambio.</w:t>
-            </w:r>
-          </w:p>
-          <w:p>
-            <w:pPr>
-              <w:pStyle w:val="Prrafodelista"/>
-              <w:numPr>
-                <w:ilvl w:val="0"/>
-                <w:numId w:val="16"/>
-              </w:numPr>
-              <w:jc w:val="both"/>
-              <w:rPr>
-                <w:rFonts w:ascii="Arial" w:hAnsi="Arial" w:cs="Arial"/>
-                <w:lang w:eastAsia="es-PE"/>
-              </w:rPr>
-            </w:pPr>
-            <w:r>
-              <w:rPr>
-                <w:rFonts w:ascii="Arial" w:hAnsi="Arial" w:cs="Arial"/>
-                <w:lang w:eastAsia="es-PE"/>
-              </w:rPr>
-              <w:t>Descripción de la Solicitud de Cambio.</w:t>
-            </w:r>
-          </w:p>
-          <w:p>
-            <w:pPr>
-              <w:pStyle w:val="Prrafodelista"/>
-              <w:numPr>
-                <w:ilvl w:val="0"/>
-                <w:numId w:val="16"/>
-              </w:numPr>
-              <w:jc w:val="both"/>
-              <w:rPr>
-                <w:rFonts w:ascii="Arial" w:hAnsi="Arial" w:cs="Arial"/>
-                <w:lang w:eastAsia="es-PE"/>
-              </w:rPr>
-            </w:pPr>
-            <w:r>
-              <w:rPr>
-                <w:rFonts w:ascii="Arial" w:hAnsi="Arial" w:cs="Arial"/>
-                <w:lang w:eastAsia="es-PE"/>
-              </w:rPr>
-              <w:t>Justificación de la Solicitud de Cambio.</w:t>
-            </w:r>
-          </w:p>
-          <w:p>
-            <w:pPr>
-              <w:pStyle w:val="Prrafodelista"/>
-              <w:numPr>
-                <w:ilvl w:val="0"/>
-                <w:numId w:val="16"/>
-              </w:numPr>
-              <w:jc w:val="both"/>
-              <w:rPr>
-                <w:rFonts w:ascii="Arial" w:hAnsi="Arial" w:cs="Arial"/>
-                <w:lang w:eastAsia="es-PE"/>
-              </w:rPr>
-            </w:pPr>
-            <w:r>
-              <w:rPr>
-                <w:rFonts w:ascii="Arial" w:hAnsi="Arial" w:cs="Arial"/>
-                <w:lang w:eastAsia="es-PE"/>
-              </w:rPr>
-              <w:t>Usuario que creó la Solicitud de Cambio.</w:t>
-            </w:r>
-          </w:p>
-          <w:p>
-            <w:pPr>
-              <w:pStyle w:val="Prrafodelista"/>
-              <w:numPr>
-                <w:ilvl w:val="0"/>
-                <w:numId w:val="16"/>
-              </w:numPr>
-              <w:jc w:val="both"/>
-              <w:rPr>
-                <w:rFonts w:ascii="Arial" w:hAnsi="Arial" w:cs="Arial"/>
-                <w:lang w:eastAsia="es-PE"/>
-              </w:rPr>
-            </w:pPr>
-            <w:r>
-              <w:rPr>
-                <w:rFonts w:ascii="Arial" w:hAnsi="Arial" w:cs="Arial"/>
-                <w:lang w:eastAsia="es-PE"/>
-              </w:rPr>
-              <w:t>Usuario que aprobó la Solicitud de Cambio.</w:t>
+              <w:t>Descripción de la línea base</w:t>
             </w:r>
           </w:p>
           <w:p>
             <w:pPr>
               <w:pStyle w:val="Prrafodelista"/>
               <w:keepNext/>
-              <w:numPr>
-                <w:ilvl w:val="0"/>
-                <w:numId w:val="16"/>
-              </w:numPr>
               <w:jc w:val="both"/>
               <w:rPr>
                 <w:rFonts w:ascii="Arial" w:hAnsi="Arial" w:cs="Arial"/>
                 <w:lang w:eastAsia="es-PE"/>
               </w:rPr>
             </w:pPr>
-            <w:r>
-              <w:rPr>
-                <w:rFonts w:ascii="Arial" w:hAnsi="Arial" w:cs="Arial"/>
-                <w:lang w:eastAsia="es-PE"/>
-              </w:rPr>
-              <w:t>Usuario(s) encargado(s) de la implementación de la Solicitud de Cambio.</w:t>
-            </w:r>
           </w:p>
         </w:tc>
       </w:tr>
@@ -13219,15 +13137,6 @@
           <w:rFonts w:ascii="Arial" w:hAnsi="Arial" w:cs="Arial"/>
         </w:rPr>
       </w:pPr>
-      <w:r>
-        <w:t>En la tabla 10, se muestra el reporte del Gestor de la Configuración 01(RGC-01) que consiste en una lista de Solicitudes de Cambios de un proyecto dentro de un rango de fechas según la creación de la Solicitud de Cambio, con el propósito de brindar información acerca de los estados de las solicitudes de cambio.</w:t>
-      </w:r>
-      <w:r>
-        <w:rPr>
-          <w:rFonts w:ascii="Arial" w:hAnsi="Arial" w:cs="Arial"/>
-        </w:rPr>
-        <w:t xml:space="preserve"> </w:t>
-      </w:r>
     </w:p>
     <w:p>
       <w:pPr>
@@ -13249,23 +13158,33 @@
         <w:rPr>
           <w:b/>
         </w:rPr>
-        <w:lastRenderedPageBreak/>
         <w:t>Tabla 10. Reporte del Gestor de Configuración 01(RGC-01)</w:t>
       </w:r>
     </w:p>
     <w:p>
       <w:pPr>
+        <w:spacing w:line="360" w:lineRule="auto"/>
+        <w:jc w:val="center"/>
+        <w:rPr>
+          <w:b/>
+        </w:rPr>
+      </w:pPr>
+    </w:p>
+    <w:p>
+      <w:pPr>
         <w:jc w:val="both"/>
         <w:rPr>
           <w:rFonts w:ascii="Arial" w:hAnsi="Arial" w:cs="Arial"/>
         </w:rPr>
       </w:pPr>
-      <w:r>
+    </w:p>
+    <w:p>
+      <w:pPr>
+        <w:jc w:val="both"/>
         <w:rPr>
           <w:rFonts w:ascii="Arial" w:hAnsi="Arial" w:cs="Arial"/>
         </w:rPr>
-        <w:t xml:space="preserve">En la tabla 11, se muestra el reporte de estado de la configuración 02(RGC-02)  que consiste en una lista de las versiones de un Ítem de la Configuración de un proyecto en un rango de fecha determinada, con el propósito de brindar información acerca de cómo ha evolucionado un ítem de la configuración en un rango de fechas. </w:t>
-      </w:r>
+      </w:pPr>
     </w:p>
     <w:p>
       <w:pPr>
@@ -13552,7 +13471,25 @@
                 <w:szCs w:val="22"/>
                 <w:lang w:eastAsia="es-PE"/>
               </w:rPr>
-              <w:t>Lista de las versiones de un Ítem de la Configuración de un proyecto en un rango de fecha determinada.</w:t>
+              <w:t xml:space="preserve">Listado de los ítems de configuración de un Proyecto por </w:t>
+            </w:r>
+            <w:proofErr w:type="spellStart"/>
+            <w:r>
+              <w:rPr>
+                <w:rFonts w:ascii="Arial" w:hAnsi="Arial" w:cs="Arial"/>
+                <w:szCs w:val="22"/>
+                <w:lang w:eastAsia="es-PE"/>
+              </w:rPr>
+              <w:t>Linea</w:t>
+            </w:r>
+            <w:proofErr w:type="spellEnd"/>
+            <w:r>
+              <w:rPr>
+                <w:rFonts w:ascii="Arial" w:hAnsi="Arial" w:cs="Arial"/>
+                <w:szCs w:val="22"/>
+                <w:lang w:eastAsia="es-PE"/>
+              </w:rPr>
+              <w:t xml:space="preserve"> Base.</w:t>
             </w:r>
           </w:p>
         </w:tc>
@@ -13595,6 +13532,7 @@
                 <w:szCs w:val="22"/>
                 <w:lang w:eastAsia="es-PE"/>
               </w:rPr>
+              <w:lastRenderedPageBreak/>
               <w:t>Propósito</w:t>
             </w:r>
           </w:p>
@@ -13632,7 +13570,7 @@
                 <w:szCs w:val="22"/>
                 <w:lang w:eastAsia="es-PE"/>
               </w:rPr>
-              <w:t>Obtener como un Ítem de la Configuración ha sido modificado en un rango de fecha determinada, con el objetivo de saber cómo se realiza el avance individual de un Ítem de la Configuración.</w:t>
+              <w:t>Tener un listado de todos los ítems de una determinada línea base con sus características para tener un control adecuado de sus versiones.</w:t>
             </w:r>
           </w:p>
         </w:tc>
@@ -13930,7 +13868,7 @@
           <w:rFonts w:ascii="Arial" w:hAnsi="Arial" w:cs="Arial"/>
         </w:rPr>
         <w:lastRenderedPageBreak/>
-        <w:t xml:space="preserve">En la tabla 12, se muestra el reporte de estado de la configuración 03(RGC-03) que consiste en una lista de identificadores de solicitudes de cambio con el respectivo estado que se encuentran actualmente según la fecha de la solicitud. </w:t>
+        <w:t xml:space="preserve"> </w:t>
       </w:r>
     </w:p>
     <w:p/>
@@ -14103,7 +14041,7 @@
                 <w:szCs w:val="22"/>
                 <w:lang w:eastAsia="es-PE"/>
               </w:rPr>
-              <w:t xml:space="preserve">Diego Delfin </w:t>
+              <w:t xml:space="preserve">Silvana Paz </w:t>
             </w:r>
             <w:proofErr w:type="spellStart"/>
             <w:r>
@@ -14112,7 +14050,7 @@
                 <w:szCs w:val="22"/>
                 <w:lang w:eastAsia="es-PE"/>
               </w:rPr>
-              <w:t>Acharte</w:t>
+              <w:t>Mestanza</w:t>
             </w:r>
             <w:proofErr w:type="spellEnd"/>
           </w:p>
@@ -14195,7 +14133,7 @@
                 <w:szCs w:val="22"/>
                 <w:lang w:eastAsia="es-PE"/>
               </w:rPr>
-              <w:t>Lista de las identificadores de las solicitudes de cambio en un estado específico para un proyecto determinado.</w:t>
+              <w:t>Lista de las carpetas de un Proyecto</w:t>
             </w:r>
           </w:p>
         </w:tc>
@@ -14275,7 +14213,7 @@
                 <w:szCs w:val="22"/>
                 <w:lang w:eastAsia="es-PE"/>
               </w:rPr>
-              <w:t>Obtener la lista de solicitudes de cambio registradas con su respectiva fecha según un estado determinado para verificar si se están atendiendo con la frecuencia adecuada.</w:t>
+              <w:t>Tener un listado de todas las carpetas contenidas en un proyecto para reconocer la correcta estructura de carpetas de los proyectos.</w:t>
             </w:r>
           </w:p>
         </w:tc>
@@ -14463,52 +14401,98 @@
                 <w:rFonts w:ascii="Arial" w:hAnsi="Arial" w:cs="Arial"/>
                 <w:lang w:eastAsia="es-PE"/>
               </w:rPr>
-              <w:t>Estado de la Solicitud de Cambio.</w:t>
+              <w:t>Listado de carpetas</w:t>
+            </w:r>
+          </w:p>
+          <w:p>
+            <w:pPr>
+              <w:keepNext/>
+              <w:ind w:left="720"/>
+              <w:jc w:val="both"/>
+              <w:rPr>
+                <w:rFonts w:ascii="Arial" w:hAnsi="Arial" w:cs="Arial"/>
+                <w:lang w:eastAsia="es-PE"/>
+              </w:rPr>
+            </w:pPr>
+            <w:r>
+              <w:rPr>
+                <w:rFonts w:ascii="Arial" w:hAnsi="Arial" w:cs="Arial"/>
+                <w:lang w:eastAsia="es-PE"/>
+              </w:rPr>
+              <w:t xml:space="preserve">* </w:t>
+            </w:r>
+            <w:r>
+              <w:rPr>
+                <w:rFonts w:ascii="Arial" w:hAnsi="Arial" w:cs="Arial"/>
+                <w:lang w:eastAsia="es-PE"/>
+              </w:rPr>
+              <w:t>Nombre</w:t>
+            </w:r>
+          </w:p>
+          <w:p>
+            <w:pPr>
+              <w:keepNext/>
+              <w:ind w:left="720"/>
+              <w:jc w:val="both"/>
+              <w:rPr>
+                <w:rFonts w:ascii="Arial" w:hAnsi="Arial" w:cs="Arial"/>
+                <w:lang w:eastAsia="es-PE"/>
+              </w:rPr>
+            </w:pPr>
+            <w:r>
+              <w:rPr>
+                <w:rFonts w:ascii="Arial" w:hAnsi="Arial" w:cs="Arial"/>
+                <w:lang w:eastAsia="es-PE"/>
+              </w:rPr>
+              <w:t>*Fecha de creación</w:t>
+            </w:r>
+          </w:p>
+          <w:p>
+            <w:pPr>
+              <w:keepNext/>
+              <w:ind w:left="720"/>
+              <w:jc w:val="both"/>
+              <w:rPr>
+                <w:rFonts w:ascii="Arial" w:hAnsi="Arial" w:cs="Arial"/>
+                <w:lang w:eastAsia="es-PE"/>
+              </w:rPr>
+            </w:pPr>
+            <w:r>
+              <w:rPr>
+                <w:rFonts w:ascii="Arial" w:hAnsi="Arial" w:cs="Arial"/>
+                <w:lang w:eastAsia="es-PE"/>
+              </w:rPr>
+              <w:t>*Autor</w:t>
+            </w:r>
+          </w:p>
+          <w:p>
+            <w:pPr>
+              <w:keepNext/>
+              <w:ind w:left="720"/>
+              <w:jc w:val="both"/>
+              <w:rPr>
+                <w:rFonts w:ascii="Arial" w:hAnsi="Arial" w:cs="Arial"/>
+                <w:lang w:eastAsia="es-PE"/>
+              </w:rPr>
+            </w:pPr>
+            <w:r>
+              <w:rPr>
+                <w:rFonts w:ascii="Arial" w:hAnsi="Arial" w:cs="Arial"/>
+                <w:lang w:eastAsia="es-PE"/>
+              </w:rPr>
+              <w:t>*Ruta de la carpeta desde la raíz ( Proyecto )</w:t>
             </w:r>
           </w:p>
           <w:p>
             <w:pPr>
               <w:pStyle w:val="Prrafodelista"/>
               <w:keepNext/>
-              <w:numPr>
-                <w:ilvl w:val="0"/>
-                <w:numId w:val="17"/>
-              </w:numPr>
               <w:jc w:val="both"/>
               <w:rPr>
                 <w:rFonts w:ascii="Arial" w:hAnsi="Arial" w:cs="Arial"/>
                 <w:lang w:eastAsia="es-PE"/>
               </w:rPr>
             </w:pPr>
-            <w:r>
-              <w:rPr>
-                <w:rFonts w:ascii="Arial" w:hAnsi="Arial" w:cs="Arial"/>
-                <w:lang w:eastAsia="es-PE"/>
-              </w:rPr>
-              <w:t>Fecha de Registro de la Solicitud de Cambio.</w:t>
-            </w:r>
-          </w:p>
-          <w:p>
-            <w:pPr>
-              <w:pStyle w:val="Prrafodelista"/>
-              <w:keepNext/>
-              <w:numPr>
-                <w:ilvl w:val="0"/>
-                <w:numId w:val="17"/>
-              </w:numPr>
-              <w:jc w:val="both"/>
-              <w:rPr>
-                <w:rFonts w:ascii="Arial" w:hAnsi="Arial" w:cs="Arial"/>
-                <w:lang w:eastAsia="es-PE"/>
-              </w:rPr>
-            </w:pPr>
-            <w:r>
-              <w:rPr>
-                <w:rFonts w:ascii="Arial" w:hAnsi="Arial" w:cs="Arial"/>
-                <w:lang w:eastAsia="es-PE"/>
-              </w:rPr>
-              <w:t>Fecha de Cambio de Estado de la Solicitud de Cambio al Estado provisto.</w:t>
-            </w:r>
           </w:p>
         </w:tc>
       </w:tr>
@@ -14536,21 +14520,6 @@
           <w:rFonts w:ascii="Arial" w:hAnsi="Arial" w:cs="Arial"/>
         </w:rPr>
       </w:pPr>
-    </w:p>
-    <w:p>
-      <w:pPr>
-        <w:ind w:left="720"/>
-        <w:jc w:val="both"/>
-        <w:rPr>
-          <w:rFonts w:ascii="Arial" w:hAnsi="Arial" w:cs="Arial"/>
-        </w:rPr>
-      </w:pPr>
-      <w:r>
-        <w:rPr>
-          <w:rFonts w:ascii="Arial" w:hAnsi="Arial" w:cs="Arial"/>
-        </w:rPr>
-        <w:t xml:space="preserve">En la tabla 13, se muestra el reporte de estado de la configuración 04(RGC-04) que consiste en una lista de usuarios con sus roles y permisos, para asegurar que no exista ningún permiso no autorizado ni una brecha de seguridad. </w:t>
-      </w:r>
     </w:p>
     <w:p/>
     <w:tbl>
@@ -14722,7 +14691,7 @@
                 <w:szCs w:val="22"/>
                 <w:lang w:eastAsia="es-PE"/>
               </w:rPr>
-              <w:t xml:space="preserve">Diego Delfin </w:t>
+              <w:t xml:space="preserve">Silvana Paz </w:t>
             </w:r>
             <w:proofErr w:type="spellStart"/>
             <w:r>
@@ -14731,7 +14700,7 @@
                 <w:szCs w:val="22"/>
                 <w:lang w:eastAsia="es-PE"/>
               </w:rPr>
-              <w:t>Acharte</w:t>
+              <w:t>Mestanza</w:t>
             </w:r>
             <w:proofErr w:type="spellEnd"/>
           </w:p>
@@ -14814,8 +14783,18 @@
                 <w:szCs w:val="22"/>
                 <w:lang w:eastAsia="es-PE"/>
               </w:rPr>
-              <w:t>Lista Usuarios y sus roles para un Proyecto en una librería en el gestor de versiones.</w:t>
-            </w:r>
+              <w:t xml:space="preserve">Listado de los ítems de configuración de los </w:t>
+            </w:r>
+            <w:proofErr w:type="spellStart"/>
+            <w:r>
+              <w:rPr>
+                <w:rFonts w:ascii="Arial" w:hAnsi="Arial" w:cs="Arial"/>
+                <w:szCs w:val="22"/>
+                <w:lang w:eastAsia="es-PE"/>
+              </w:rPr>
+              <w:t>releases</w:t>
+            </w:r>
+            <w:proofErr w:type="spellEnd"/>
           </w:p>
         </w:tc>
       </w:tr>
@@ -14894,7 +14873,7 @@
                 <w:szCs w:val="22"/>
                 <w:lang w:eastAsia="es-PE"/>
               </w:rPr>
-              <w:t>Obtener la lista de los Usuarios con sus respectivos roles dentro de cada librería para poder tener un mejor control de los accesos e integridad de las aplicaciones en sus diferentes estados dentro del gestor de versiones.</w:t>
+              <w:t>Tener un listado de los ítems de configuración que fueron liberados por cada reléase de un Proyecto para poder tener un mejor control de los accesos</w:t>
             </w:r>
           </w:p>
         </w:tc>
@@ -14998,8 +14977,17 @@
                 <w:rFonts w:ascii="Arial" w:hAnsi="Arial" w:cs="Arial"/>
                 <w:lang w:eastAsia="es-PE"/>
               </w:rPr>
-              <w:t>Nombre de Librería</w:t>
-            </w:r>
+              <w:t xml:space="preserve">ID del </w:t>
+            </w:r>
+            <w:proofErr w:type="spellStart"/>
+            <w:r>
+              <w:rPr>
+                <w:rFonts w:ascii="Arial" w:hAnsi="Arial" w:cs="Arial"/>
+                <w:lang w:eastAsia="es-PE"/>
+              </w:rPr>
+              <w:t>Release</w:t>
+            </w:r>
+            <w:proofErr w:type="spellEnd"/>
           </w:p>
         </w:tc>
       </w:tr>
@@ -15082,17 +15070,13 @@
                 <w:rFonts w:ascii="Arial" w:hAnsi="Arial" w:cs="Arial"/>
                 <w:lang w:eastAsia="es-PE"/>
               </w:rPr>
-              <w:t>Usuarios que tienen acceso a la librería.</w:t>
+              <w:t>Lista de ítems de configuración</w:t>
             </w:r>
           </w:p>
           <w:p>
             <w:pPr>
               <w:pStyle w:val="Prrafodelista"/>
               <w:keepNext/>
-              <w:numPr>
-                <w:ilvl w:val="0"/>
-                <w:numId w:val="17"/>
-              </w:numPr>
               <w:jc w:val="both"/>
               <w:rPr>
                 <w:rFonts w:ascii="Arial" w:hAnsi="Arial" w:cs="Arial"/>
@@ -15104,17 +15088,13 @@
                 <w:rFonts w:ascii="Arial" w:hAnsi="Arial" w:cs="Arial"/>
                 <w:lang w:eastAsia="es-PE"/>
               </w:rPr>
-              <w:t>Rol que desempeñan en el Proyecto.</w:t>
+              <w:t xml:space="preserve">    *Nombre</w:t>
             </w:r>
           </w:p>
           <w:p>
             <w:pPr>
               <w:pStyle w:val="Prrafodelista"/>
               <w:keepNext/>
-              <w:numPr>
-                <w:ilvl w:val="0"/>
-                <w:numId w:val="17"/>
-              </w:numPr>
               <w:jc w:val="both"/>
               <w:rPr>
                 <w:rFonts w:ascii="Arial" w:hAnsi="Arial" w:cs="Arial"/>
@@ -15126,9 +15106,19 @@
                 <w:rFonts w:ascii="Arial" w:hAnsi="Arial" w:cs="Arial"/>
                 <w:lang w:eastAsia="es-PE"/>
               </w:rPr>
-              <w:lastRenderedPageBreak/>
-              <w:t>Permisos que posee el usuario en la librería.</w:t>
-            </w:r>
+              <w:t xml:space="preserve">    *Versión</w:t>
+            </w:r>
+          </w:p>
+          <w:p>
+            <w:pPr>
+              <w:pStyle w:val="Prrafodelista"/>
+              <w:keepNext/>
+              <w:jc w:val="both"/>
+              <w:rPr>
+                <w:rFonts w:ascii="Arial" w:hAnsi="Arial" w:cs="Arial"/>
+                <w:lang w:eastAsia="es-PE"/>
+              </w:rPr>
+            </w:pPr>
           </w:p>
         </w:tc>
       </w:tr>
@@ -15145,7 +15135,6 @@
         <w:rPr>
           <w:b/>
         </w:rPr>
-        <w:lastRenderedPageBreak/>
         <w:t>Tabla 13. Reporte del Gestor de Configuración 04(RGC-04)</w:t>
       </w:r>
     </w:p>
@@ -15157,21 +15146,6 @@
           <w:b/>
         </w:rPr>
       </w:pPr>
-    </w:p>
-    <w:p>
-      <w:pPr>
-        <w:ind w:left="720"/>
-        <w:jc w:val="both"/>
-        <w:rPr>
-          <w:rFonts w:ascii="Arial" w:hAnsi="Arial" w:cs="Arial"/>
-        </w:rPr>
-      </w:pPr>
-      <w:r>
-        <w:rPr>
-          <w:rFonts w:ascii="Arial" w:hAnsi="Arial" w:cs="Arial"/>
-        </w:rPr>
-        <w:t xml:space="preserve">En la tabla 14, se muestra el reporte de estado de la configuración 05(RGC-05) que consiste en el porcentaje de solicitudes que se encuentran en un estado sobre el total. </w:t>
-      </w:r>
     </w:p>
     <w:p>
       <w:r>
@@ -15439,7 +15413,16 @@
                 <w:szCs w:val="22"/>
                 <w:lang w:eastAsia="es-PE"/>
               </w:rPr>
-              <w:t>Porcentaje de solicitudes de cambio de un proyecto, agrupados según el estado de la solicitud en base al total de solicitudes.</w:t>
+              <w:t xml:space="preserve">Listado de los autores de la última actualización de los </w:t>
+            </w:r>
+            <w:r>
+              <w:rPr>
+                <w:rFonts w:ascii="Arial" w:hAnsi="Arial" w:cs="Arial"/>
+                <w:szCs w:val="22"/>
+                <w:lang w:eastAsia="es-PE"/>
+              </w:rPr>
+              <w:lastRenderedPageBreak/>
+              <w:t>ítems de configuración.</w:t>
             </w:r>
           </w:p>
         </w:tc>
@@ -15482,6 +15465,7 @@
                 <w:szCs w:val="22"/>
                 <w:lang w:eastAsia="es-PE"/>
               </w:rPr>
+              <w:lastRenderedPageBreak/>
               <w:t>Propósito</w:t>
             </w:r>
           </w:p>
@@ -15519,7 +15503,7 @@
                 <w:szCs w:val="22"/>
                 <w:lang w:eastAsia="es-PE"/>
               </w:rPr>
-              <w:t>Mostrar el porcentaje de solicitudes de cambio que se encuentran en los distintos estados de configuración, esto le servirá al gestor de configuración para evaluar el avance de las solicitudes de cambio.</w:t>
+              <w:t>Tener un listado de los autos que realizaron la última actualización de los ítems de configuración de un Proyecto.</w:t>
             </w:r>
           </w:p>
         </w:tc>
@@ -15686,17 +15670,13 @@
                 <w:rFonts w:ascii="Arial" w:hAnsi="Arial" w:cs="Arial"/>
                 <w:lang w:eastAsia="es-PE"/>
               </w:rPr>
-              <w:t>Estado de la solicitud de cambio</w:t>
+              <w:t>Lista de autores</w:t>
             </w:r>
           </w:p>
           <w:p>
             <w:pPr>
               <w:pStyle w:val="Prrafodelista"/>
               <w:keepNext/>
-              <w:numPr>
-                <w:ilvl w:val="0"/>
-                <w:numId w:val="17"/>
-              </w:numPr>
               <w:jc w:val="both"/>
               <w:rPr>
                 <w:rFonts w:ascii="Arial" w:hAnsi="Arial" w:cs="Arial"/>
@@ -15708,17 +15688,29 @@
                 <w:rFonts w:ascii="Arial" w:hAnsi="Arial" w:cs="Arial"/>
                 <w:lang w:eastAsia="es-PE"/>
               </w:rPr>
-              <w:t>Cantidad de solicitudes de cambio que se encuentran en dicho estado.</w:t>
+              <w:t xml:space="preserve">   *</w:t>
+            </w:r>
+            <w:proofErr w:type="spellStart"/>
+            <w:r>
+              <w:rPr>
+                <w:rFonts w:ascii="Arial" w:hAnsi="Arial" w:cs="Arial"/>
+                <w:lang w:eastAsia="es-PE"/>
+              </w:rPr>
+              <w:t>Item</w:t>
+            </w:r>
+            <w:proofErr w:type="spellEnd"/>
+            <w:r>
+              <w:rPr>
+                <w:rFonts w:ascii="Arial" w:hAnsi="Arial" w:cs="Arial"/>
+                <w:lang w:eastAsia="es-PE"/>
+              </w:rPr>
+              <w:t xml:space="preserve"> de configuración.</w:t>
             </w:r>
           </w:p>
           <w:p>
             <w:pPr>
               <w:pStyle w:val="Prrafodelista"/>
               <w:keepNext/>
-              <w:numPr>
-                <w:ilvl w:val="0"/>
-                <w:numId w:val="17"/>
-              </w:numPr>
               <w:jc w:val="both"/>
               <w:rPr>
                 <w:rFonts w:ascii="Arial" w:hAnsi="Arial" w:cs="Arial"/>
@@ -15730,7 +15722,25 @@
                 <w:rFonts w:ascii="Arial" w:hAnsi="Arial" w:cs="Arial"/>
                 <w:lang w:eastAsia="es-PE"/>
               </w:rPr>
-              <w:t>Porcentaje de solicitudes de cambio que se encuentran en dicho estado</w:t>
+              <w:t xml:space="preserve">   *Fecha de última actualización.</w:t>
+            </w:r>
+          </w:p>
+          <w:p>
+            <w:pPr>
+              <w:pStyle w:val="Prrafodelista"/>
+              <w:keepNext/>
+              <w:jc w:val="both"/>
+              <w:rPr>
+                <w:rFonts w:ascii="Arial" w:hAnsi="Arial" w:cs="Arial"/>
+                <w:lang w:eastAsia="es-PE"/>
+              </w:rPr>
+            </w:pPr>
+            <w:r>
+              <w:rPr>
+                <w:rFonts w:ascii="Arial" w:hAnsi="Arial" w:cs="Arial"/>
+                <w:lang w:eastAsia="es-PE"/>
+              </w:rPr>
+              <w:t xml:space="preserve">   *Versión </w:t>
             </w:r>
           </w:p>
         </w:tc>
@@ -15759,43 +15769,6 @@
           <w:b/>
         </w:rPr>
       </w:pPr>
-    </w:p>
-    <w:p>
-      <w:pPr>
-        <w:ind w:left="720"/>
-        <w:jc w:val="both"/>
-        <w:rPr>
-          <w:rFonts w:ascii="Arial" w:hAnsi="Arial" w:cs="Arial"/>
-        </w:rPr>
-      </w:pPr>
-      <w:r>
-        <w:rPr>
-          <w:rFonts w:ascii="Arial" w:hAnsi="Arial" w:cs="Arial"/>
-        </w:rPr>
-        <w:t xml:space="preserve">En la tabla 15, se muestra el reporte de estado de la configuración 06(RGC-06) que consiste en una lista del </w:t>
-      </w:r>
-      <w:proofErr w:type="spellStart"/>
-      <w:r>
-        <w:rPr>
-          <w:rFonts w:ascii="Arial" w:hAnsi="Arial" w:cs="Arial"/>
-        </w:rPr>
-        <w:t>Codeline</w:t>
-      </w:r>
-      <w:proofErr w:type="spellEnd"/>
-      <w:r>
-        <w:rPr>
-          <w:rFonts w:ascii="Arial" w:hAnsi="Arial" w:cs="Arial"/>
-        </w:rPr>
-        <w:t xml:space="preserve"> de un Ítem de Configuración para que el Gestor de la Configuración </w:t>
-      </w:r>
-      <w:r>
-        <w:rPr>
-          <w:rFonts w:ascii="Arial" w:hAnsi="Arial" w:cs="Arial"/>
-          <w:szCs w:val="22"/>
-          <w:lang w:eastAsia="es-PE"/>
-        </w:rPr>
-        <w:t xml:space="preserve">tenga un mayor control de su avance a lo largo de las Líneas Bases. </w:t>
-      </w:r>
     </w:p>
     <w:p>
       <w:pPr>
@@ -16407,7 +16380,6 @@
                 <w:szCs w:val="22"/>
                 <w:lang w:eastAsia="es-PE"/>
               </w:rPr>
-              <w:lastRenderedPageBreak/>
               <w:t>Salidas</w:t>
             </w:r>
           </w:p>
@@ -16591,20 +16563,6 @@
       </w:pPr>
       <w:r>
         <w:t>Jefe de Proyecto</w:t>
-      </w:r>
-    </w:p>
-    <w:p>
-      <w:pPr>
-        <w:jc w:val="both"/>
-        <w:rPr>
-          <w:rFonts w:ascii="Arial" w:hAnsi="Arial" w:cs="Arial"/>
-        </w:rPr>
-      </w:pPr>
-      <w:r>
-        <w:rPr>
-          <w:rFonts w:ascii="Arial" w:hAnsi="Arial" w:cs="Arial"/>
-        </w:rPr>
-        <w:t>En la tabla 16, se muestra el reporte del Jefe de Proyecto 01(RJP-01). Este reporte consiste en una lista de Ítems de la Configuración en una de las librerías, para obtener mejor información de los elementos que lo conforman y de la estructura del proyecto.</w:t>
       </w:r>
     </w:p>
     <w:p/>
@@ -16864,7 +16822,33 @@
                 <w:szCs w:val="22"/>
                 <w:lang w:eastAsia="es-PE"/>
               </w:rPr>
-              <w:t>Lista de Ítems de la Configuración pertenecientes a cada librería.</w:t>
+              <w:t xml:space="preserve">Reporte de Conflictos ante un </w:t>
+            </w:r>
+            <w:proofErr w:type="spellStart"/>
+            <w:r>
+              <w:rPr>
+                <w:rFonts w:ascii="Arial" w:hAnsi="Arial" w:cs="Arial"/>
+                <w:szCs w:val="22"/>
+                <w:lang w:eastAsia="es-PE"/>
+              </w:rPr>
+              <w:t>Merge</w:t>
+            </w:r>
+            <w:proofErr w:type="spellEnd"/>
+            <w:r>
+              <w:rPr>
+                <w:rFonts w:ascii="Arial" w:hAnsi="Arial" w:cs="Arial"/>
+                <w:szCs w:val="22"/>
+                <w:lang w:eastAsia="es-PE"/>
+              </w:rPr>
+              <w:t xml:space="preserve"> en un Rango de Fechas</w:t>
+            </w:r>
+            <w:r>
+              <w:rPr>
+                <w:rFonts w:ascii="Arial" w:hAnsi="Arial" w:cs="Arial"/>
+                <w:szCs w:val="22"/>
+                <w:lang w:eastAsia="es-PE"/>
+              </w:rPr>
+              <w:t>.</w:t>
             </w:r>
           </w:p>
         </w:tc>
@@ -16944,7 +16928,42 @@
                 <w:szCs w:val="22"/>
                 <w:lang w:eastAsia="es-PE"/>
               </w:rPr>
-              <w:t>Obtener información de los elementos que forman parte de cada librería para una mejor noción de la estructura del proyecto.</w:t>
+              <w:t>Generar un reporte que nos muestre la lista de programadores que tuvieron</w:t>
+            </w:r>
+            <w:r>
+              <w:rPr>
+                <w:rFonts w:ascii="Arial" w:hAnsi="Arial" w:cs="Arial"/>
+                <w:szCs w:val="22"/>
+                <w:lang w:eastAsia="es-PE"/>
+              </w:rPr>
+              <w:t xml:space="preserve"> conflictos al hacer </w:t>
+            </w:r>
+            <w:proofErr w:type="spellStart"/>
+            <w:r>
+              <w:rPr>
+                <w:rFonts w:ascii="Arial" w:hAnsi="Arial" w:cs="Arial"/>
+                <w:szCs w:val="22"/>
+                <w:lang w:eastAsia="es-PE"/>
+              </w:rPr>
+              <w:t>merge</w:t>
+            </w:r>
+            <w:proofErr w:type="spellEnd"/>
+            <w:r>
+              <w:rPr>
+                <w:rFonts w:ascii="Arial" w:hAnsi="Arial" w:cs="Arial"/>
+                <w:szCs w:val="22"/>
+                <w:lang w:eastAsia="es-PE"/>
+              </w:rPr>
+              <w:t xml:space="preserve"> en </w:t>
+            </w:r>
+            <w:r>
+              <w:rPr>
+                <w:rFonts w:ascii="Arial" w:hAnsi="Arial" w:cs="Arial"/>
+                <w:szCs w:val="22"/>
+                <w:lang w:eastAsia="es-PE"/>
+              </w:rPr>
+              <w:lastRenderedPageBreak/>
+              <w:t>un determinado momento en el proyecto con el fin de resolver el tiempo del proyecto.</w:t>
             </w:r>
           </w:p>
         </w:tc>
@@ -16987,6 +17006,7 @@
                 <w:szCs w:val="22"/>
                 <w:lang w:eastAsia="es-PE"/>
               </w:rPr>
+              <w:lastRenderedPageBreak/>
               <w:t>Entradas</w:t>
             </w:r>
           </w:p>
@@ -17052,7 +17072,30 @@
                 <w:szCs w:val="22"/>
                 <w:lang w:eastAsia="es-PE"/>
               </w:rPr>
-              <w:t>Nombre de Librería</w:t>
+              <w:t>Fecha de Inicio</w:t>
+            </w:r>
+          </w:p>
+          <w:p>
+            <w:pPr>
+              <w:pStyle w:val="Prrafodelista"/>
+              <w:numPr>
+                <w:ilvl w:val="0"/>
+                <w:numId w:val="15"/>
+              </w:numPr>
+              <w:jc w:val="both"/>
+              <w:rPr>
+                <w:rFonts w:ascii="Arial" w:hAnsi="Arial" w:cs="Arial"/>
+                <w:szCs w:val="22"/>
+                <w:lang w:eastAsia="es-PE"/>
+              </w:rPr>
+            </w:pPr>
+            <w:r>
+              <w:rPr>
+                <w:rFonts w:ascii="Arial" w:hAnsi="Arial" w:cs="Arial"/>
+                <w:szCs w:val="22"/>
+                <w:lang w:eastAsia="es-PE"/>
+              </w:rPr>
+              <w:t>Fecha de Fin</w:t>
             </w:r>
           </w:p>
         </w:tc>
@@ -17120,75 +17163,6 @@
           <w:p>
             <w:pPr>
               <w:pStyle w:val="Prrafodelista"/>
-              <w:numPr>
-                <w:ilvl w:val="0"/>
-                <w:numId w:val="18"/>
-              </w:numPr>
-              <w:jc w:val="both"/>
-              <w:rPr>
-                <w:rFonts w:ascii="Arial" w:hAnsi="Arial" w:cs="Arial"/>
-                <w:szCs w:val="22"/>
-                <w:lang w:eastAsia="es-PE"/>
-              </w:rPr>
-            </w:pPr>
-            <w:r>
-              <w:rPr>
-                <w:rFonts w:ascii="Arial" w:hAnsi="Arial" w:cs="Arial"/>
-                <w:szCs w:val="22"/>
-                <w:lang w:eastAsia="es-PE"/>
-              </w:rPr>
-              <w:t>ID del Ítem de Configuración</w:t>
-            </w:r>
-          </w:p>
-          <w:p>
-            <w:pPr>
-              <w:pStyle w:val="Prrafodelista"/>
-              <w:numPr>
-                <w:ilvl w:val="0"/>
-                <w:numId w:val="18"/>
-              </w:numPr>
-              <w:jc w:val="both"/>
-              <w:rPr>
-                <w:rFonts w:ascii="Arial" w:hAnsi="Arial" w:cs="Arial"/>
-                <w:szCs w:val="22"/>
-                <w:lang w:eastAsia="es-PE"/>
-              </w:rPr>
-            </w:pPr>
-            <w:r>
-              <w:rPr>
-                <w:rFonts w:ascii="Arial" w:hAnsi="Arial" w:cs="Arial"/>
-                <w:szCs w:val="22"/>
-                <w:lang w:eastAsia="es-PE"/>
-              </w:rPr>
-              <w:t>Nombre del Ítem de la Configuración</w:t>
-            </w:r>
-          </w:p>
-          <w:p>
-            <w:pPr>
-              <w:pStyle w:val="Prrafodelista"/>
-              <w:numPr>
-                <w:ilvl w:val="0"/>
-                <w:numId w:val="18"/>
-              </w:numPr>
-              <w:jc w:val="both"/>
-              <w:rPr>
-                <w:rFonts w:ascii="Arial" w:hAnsi="Arial" w:cs="Arial"/>
-                <w:szCs w:val="22"/>
-                <w:lang w:eastAsia="es-PE"/>
-              </w:rPr>
-            </w:pPr>
-            <w:r>
-              <w:rPr>
-                <w:rFonts w:ascii="Arial" w:hAnsi="Arial" w:cs="Arial"/>
-                <w:szCs w:val="22"/>
-                <w:lang w:eastAsia="es-PE"/>
-              </w:rPr>
-              <w:t>Tipo del Ítem de la Configuración</w:t>
-            </w:r>
-          </w:p>
-          <w:p>
-            <w:pPr>
-              <w:pStyle w:val="Prrafodelista"/>
               <w:keepNext/>
               <w:numPr>
                 <w:ilvl w:val="0"/>
@@ -17207,7 +17181,61 @@
                 <w:szCs w:val="22"/>
                 <w:lang w:eastAsia="es-PE"/>
               </w:rPr>
-              <w:t>Dirección de la ubicación del Ítem de la Configuración</w:t>
+              <w:t xml:space="preserve">Reporte de conflictos que incluye nombres de usuarios ( programadores ), </w:t>
+            </w:r>
+            <w:proofErr w:type="spellStart"/>
+            <w:r>
+              <w:rPr>
+                <w:rFonts w:ascii="Arial" w:hAnsi="Arial" w:cs="Arial"/>
+                <w:szCs w:val="22"/>
+                <w:lang w:eastAsia="es-PE"/>
+              </w:rPr>
+              <w:t>commits</w:t>
+            </w:r>
+            <w:proofErr w:type="spellEnd"/>
+            <w:r>
+              <w:rPr>
+                <w:rFonts w:ascii="Arial" w:hAnsi="Arial" w:cs="Arial"/>
+                <w:szCs w:val="22"/>
+                <w:lang w:eastAsia="es-PE"/>
+              </w:rPr>
+              <w:t xml:space="preserve"> , </w:t>
+            </w:r>
+            <w:proofErr w:type="spellStart"/>
+            <w:r>
+              <w:rPr>
+                <w:rFonts w:ascii="Arial" w:hAnsi="Arial" w:cs="Arial"/>
+                <w:szCs w:val="22"/>
+                <w:lang w:eastAsia="es-PE"/>
+              </w:rPr>
+              <w:t>branch</w:t>
+            </w:r>
+            <w:proofErr w:type="spellEnd"/>
+            <w:r>
+              <w:rPr>
+                <w:rFonts w:ascii="Arial" w:hAnsi="Arial" w:cs="Arial"/>
+                <w:szCs w:val="22"/>
+                <w:lang w:eastAsia="es-PE"/>
+              </w:rPr>
+              <w:t xml:space="preserve"> del </w:t>
+            </w:r>
+            <w:proofErr w:type="spellStart"/>
+            <w:r>
+              <w:rPr>
+                <w:rFonts w:ascii="Arial" w:hAnsi="Arial" w:cs="Arial"/>
+                <w:szCs w:val="22"/>
+                <w:lang w:eastAsia="es-PE"/>
+              </w:rPr>
+              <w:t>commit</w:t>
+            </w:r>
+            <w:proofErr w:type="spellEnd"/>
+            <w:r>
+              <w:rPr>
+                <w:rFonts w:ascii="Arial" w:hAnsi="Arial" w:cs="Arial"/>
+                <w:szCs w:val="22"/>
+                <w:lang w:eastAsia="es-PE"/>
+              </w:rPr>
+              <w:t>, ítem , modulo , proyecto.</w:t>
             </w:r>
           </w:p>
         </w:tc>
@@ -17239,32 +17267,6 @@
         </w:rPr>
         <w:t>)</w:t>
       </w:r>
-    </w:p>
-    <w:p>
-      <w:pPr>
-        <w:jc w:val="both"/>
-      </w:pPr>
-    </w:p>
-    <w:p>
-      <w:pPr>
-        <w:jc w:val="both"/>
-        <w:rPr>
-          <w:rFonts w:ascii="Arial" w:hAnsi="Arial" w:cs="Arial"/>
-        </w:rPr>
-      </w:pPr>
-      <w:r>
-        <w:rPr>
-          <w:rFonts w:ascii="Arial" w:hAnsi="Arial" w:cs="Arial"/>
-        </w:rPr>
-        <w:t>En la tabla 17, se muestra el reporte del Jefe de Proyecto 02(RJP-02). Este reporte  consiste en una lista de últimas actividades de un desarrollador para un mejor seguimiento de ellos.</w:t>
-      </w:r>
-    </w:p>
-    <w:p>
-      <w:pPr>
-        <w:rPr>
-          <w:rFonts w:ascii="Arial" w:hAnsi="Arial" w:cs="Arial"/>
-        </w:rPr>
-      </w:pPr>
       <w:r>
         <w:rPr>
           <w:rFonts w:ascii="Arial" w:hAnsi="Arial" w:cs="Arial"/>
@@ -17538,7 +17540,7 @@
                 <w:rFonts w:ascii="Arial" w:hAnsi="Arial" w:cs="Arial"/>
                 <w:szCs w:val="22"/>
               </w:rPr>
-              <w:t>Lista de últimas actividades de un desarrollador por proyecto.</w:t>
+              <w:t>Estructura de librerías en el repositorio</w:t>
             </w:r>
           </w:p>
         </w:tc>
@@ -17617,7 +17619,7 @@
                 <w:rFonts w:ascii="Arial" w:hAnsi="Arial" w:cs="Arial"/>
                 <w:szCs w:val="22"/>
               </w:rPr>
-              <w:t>Identificar las últimas actividades del desarrollador de un proyecto para controlar el cumplimiento de las actividades del cronograma.</w:t>
+              <w:t>Obtener la estructura del repositorio, así como los perfiles de acceso actual permitirá al jefe de proyecto gestionar mejor la información de los clientes, documentos y entregables de su proyecto.</w:t>
             </w:r>
           </w:p>
         </w:tc>
@@ -17725,53 +17727,7 @@
                 <w:szCs w:val="22"/>
                 <w:lang w:eastAsia="es-PE"/>
               </w:rPr>
-              <w:t>Rango de fechas de inicio proyecto</w:t>
-            </w:r>
-          </w:p>
-          <w:p>
-            <w:pPr>
-              <w:pStyle w:val="Prrafodelista"/>
-              <w:numPr>
-                <w:ilvl w:val="0"/>
-                <w:numId w:val="17"/>
-              </w:numPr>
-              <w:jc w:val="both"/>
-              <w:rPr>
-                <w:rFonts w:ascii="Arial" w:hAnsi="Arial" w:cs="Arial"/>
-                <w:szCs w:val="22"/>
-                <w:lang w:eastAsia="es-PE"/>
-              </w:rPr>
-            </w:pPr>
-            <w:r>
-              <w:rPr>
-                <w:rFonts w:ascii="Arial" w:hAnsi="Arial" w:cs="Arial"/>
-                <w:szCs w:val="22"/>
-                <w:lang w:eastAsia="es-PE"/>
-              </w:rPr>
-              <w:t>Estados de los Proyectos</w:t>
-            </w:r>
-          </w:p>
-          <w:p>
-            <w:pPr>
-              <w:pStyle w:val="Prrafodelista"/>
-              <w:numPr>
-                <w:ilvl w:val="0"/>
-                <w:numId w:val="17"/>
-              </w:numPr>
-              <w:jc w:val="both"/>
-              <w:rPr>
-                <w:rFonts w:ascii="Arial" w:hAnsi="Arial" w:cs="Arial"/>
-                <w:szCs w:val="22"/>
-                <w:lang w:eastAsia="es-PE"/>
-              </w:rPr>
-            </w:pPr>
-            <w:r>
-              <w:rPr>
-                <w:rFonts w:ascii="Arial" w:hAnsi="Arial" w:cs="Arial"/>
-                <w:szCs w:val="22"/>
-                <w:lang w:eastAsia="es-PE"/>
-              </w:rPr>
-              <w:t>ID de Desarrollador</w:t>
+              <w:t>Credenciales del Jefe de Proyecto.</w:t>
             </w:r>
           </w:p>
         </w:tc>
@@ -17856,7 +17812,7 @@
                 <w:szCs w:val="22"/>
                 <w:lang w:eastAsia="es-PE"/>
               </w:rPr>
-              <w:t>Versión del Ítem de la Configuración.</w:t>
+              <w:t>Estructura del repositorio local y remoto.</w:t>
             </w:r>
           </w:p>
           <w:p>
@@ -17879,40 +17835,21 @@
                 <w:szCs w:val="22"/>
                 <w:lang w:eastAsia="es-PE"/>
               </w:rPr>
-              <w:t>Fecha de la modificación del Ítem de la Configuración.</w:t>
-            </w:r>
-          </w:p>
-          <w:p>
-            <w:pPr>
-              <w:pStyle w:val="Prrafodelista"/>
-              <w:numPr>
-                <w:ilvl w:val="0"/>
-                <w:numId w:val="17"/>
-              </w:numPr>
-              <w:jc w:val="both"/>
-              <w:rPr>
-                <w:rFonts w:ascii="Arial" w:hAnsi="Arial" w:cs="Arial"/>
-                <w:szCs w:val="22"/>
-                <w:lang w:eastAsia="es-PE"/>
-              </w:rPr>
-            </w:pPr>
-            <w:r>
-              <w:rPr>
-                <w:rFonts w:ascii="Arial" w:hAnsi="Arial" w:cs="Arial"/>
-                <w:szCs w:val="22"/>
-                <w:lang w:eastAsia="es-PE"/>
-              </w:rPr>
-              <w:t>Comentario de la modificación del Ítem de la Configuración.</w:t>
+              <w:t>Perfiles y niveles de acceso al repositorio</w:t>
+            </w:r>
+            <w:r>
+              <w:rPr>
+                <w:rFonts w:ascii="Arial" w:hAnsi="Arial" w:cs="Arial"/>
+                <w:szCs w:val="22"/>
+                <w:lang w:eastAsia="es-PE"/>
+              </w:rPr>
+              <w:t>.</w:t>
             </w:r>
           </w:p>
           <w:p>
             <w:pPr>
               <w:pStyle w:val="Prrafodelista"/>
               <w:keepNext/>
-              <w:numPr>
-                <w:ilvl w:val="0"/>
-                <w:numId w:val="17"/>
-              </w:numPr>
               <w:jc w:val="both"/>
               <w:rPr>
                 <w:rFonts w:ascii="Arial" w:hAnsi="Arial" w:cs="Arial"/>
@@ -17920,14 +17857,6 @@
                 <w:lang w:eastAsia="es-PE"/>
               </w:rPr>
             </w:pPr>
-            <w:r>
-              <w:rPr>
-                <w:rFonts w:ascii="Arial" w:hAnsi="Arial" w:cs="Arial"/>
-                <w:szCs w:val="22"/>
-                <w:lang w:eastAsia="es-PE"/>
-              </w:rPr>
-              <w:t>Usuario que realizó la  modificación del Ítem de la Configuración.</w:t>
-            </w:r>
           </w:p>
         </w:tc>
       </w:tr>
@@ -17965,12 +17894,6 @@
           <w:rFonts w:ascii="Arial" w:hAnsi="Arial" w:cs="Arial"/>
         </w:rPr>
       </w:pPr>
-      <w:r>
-        <w:rPr>
-          <w:rFonts w:ascii="Arial" w:hAnsi="Arial" w:cs="Arial"/>
-        </w:rPr>
-        <w:t>En la tabla 18, se muestra el reporte del Jefe de Proyecto 03(RJP-03). Consiste en una lista de ítems de configuración que se encuentran en una fase determinada del ciclo de vida del desarrollo de software, de modo que se tenga un mejor seguimiento del proyecto.</w:t>
-      </w:r>
     </w:p>
     <w:tbl>
       <w:tblPr>
@@ -18135,6 +18058,14 @@
                 <w:lang w:eastAsia="es-PE"/>
               </w:rPr>
             </w:pPr>
+            <w:r>
+              <w:rPr>
+                <w:rFonts w:ascii="Arial" w:hAnsi="Arial" w:cs="Arial"/>
+                <w:szCs w:val="22"/>
+                <w:lang w:eastAsia="es-PE"/>
+              </w:rPr>
+              <w:t xml:space="preserve">Silvana Paz </w:t>
+            </w:r>
             <w:proofErr w:type="spellStart"/>
             <w:r>
               <w:rPr>
@@ -18142,17 +18073,9 @@
                 <w:szCs w:val="22"/>
                 <w:lang w:eastAsia="es-PE"/>
               </w:rPr>
-              <w:t>Percy</w:t>
+              <w:t>Mestanza</w:t>
             </w:r>
             <w:proofErr w:type="spellEnd"/>
-            <w:r>
-              <w:rPr>
-                <w:rFonts w:ascii="Arial" w:hAnsi="Arial" w:cs="Arial"/>
-                <w:szCs w:val="22"/>
-                <w:lang w:eastAsia="es-PE"/>
-              </w:rPr>
-              <w:t xml:space="preserve"> Palomares Bustamante</w:t>
-            </w:r>
           </w:p>
         </w:tc>
       </w:tr>
@@ -18232,7 +18155,7 @@
                 <w:rFonts w:ascii="Arial" w:hAnsi="Arial" w:cs="Arial"/>
                 <w:szCs w:val="22"/>
               </w:rPr>
-              <w:t>Lista de ítems de configuración que se encuentran en un fase determinada del ciclo de vida del  desarrollo de software.</w:t>
+              <w:t>Lista de proyectos de un jefe de proyectos.</w:t>
             </w:r>
           </w:p>
         </w:tc>
@@ -18311,7 +18234,7 @@
                 <w:rFonts w:ascii="Arial" w:hAnsi="Arial" w:cs="Arial"/>
                 <w:szCs w:val="22"/>
               </w:rPr>
-              <w:t>Identificar los ítems de configuración que se encuentran en una fase determinada del ciclo de vida del desarrollo de software para un mejor control y seguimiento del avance de los ítems de configuración.</w:t>
+              <w:t>Este reporte le permitirá al jefe del proyecto poder visualizar todos sus proyectos a su cargo y conocer en que estado se encuentran.</w:t>
             </w:r>
           </w:p>
         </w:tc>
@@ -18419,7 +18342,38 @@
                 <w:szCs w:val="22"/>
                 <w:lang w:eastAsia="es-PE"/>
               </w:rPr>
-              <w:t>Fases del ciclo de vida del desarrollo de software.</w:t>
+              <w:t>Estado de los proyectos</w:t>
+            </w:r>
+            <w:r>
+              <w:rPr>
+                <w:rFonts w:ascii="Arial" w:hAnsi="Arial" w:cs="Arial"/>
+                <w:szCs w:val="22"/>
+                <w:lang w:eastAsia="es-PE"/>
+              </w:rPr>
+              <w:t>.</w:t>
+            </w:r>
+          </w:p>
+          <w:p>
+            <w:pPr>
+              <w:pStyle w:val="Prrafodelista"/>
+              <w:numPr>
+                <w:ilvl w:val="0"/>
+                <w:numId w:val="17"/>
+              </w:numPr>
+              <w:jc w:val="both"/>
+              <w:rPr>
+                <w:rFonts w:ascii="Arial" w:hAnsi="Arial" w:cs="Arial"/>
+                <w:szCs w:val="22"/>
+                <w:lang w:eastAsia="es-PE"/>
+              </w:rPr>
+            </w:pPr>
+            <w:r>
+              <w:rPr>
+                <w:rFonts w:ascii="Arial" w:hAnsi="Arial" w:cs="Arial"/>
+                <w:szCs w:val="22"/>
+                <w:lang w:eastAsia="es-PE"/>
+              </w:rPr>
+              <w:t>Rango de fechas de inicios de proyectos.</w:t>
             </w:r>
           </w:p>
         </w:tc>
@@ -18505,7 +18459,7 @@
                 <w:szCs w:val="22"/>
                 <w:lang w:eastAsia="es-PE"/>
               </w:rPr>
-              <w:t>ID del proyecto</w:t>
+              <w:t>Documentos de proyectos con nombre, estado.</w:t>
             </w:r>
           </w:p>
           <w:p>
@@ -18529,7 +18483,25 @@
                 <w:szCs w:val="22"/>
                 <w:lang w:eastAsia="es-PE"/>
               </w:rPr>
-              <w:t>Nombre del proyecto</w:t>
+              <w:t xml:space="preserve">ID de ultimo </w:t>
+            </w:r>
+            <w:proofErr w:type="spellStart"/>
+            <w:r>
+              <w:rPr>
+                <w:rFonts w:ascii="Arial" w:hAnsi="Arial" w:cs="Arial"/>
+                <w:szCs w:val="22"/>
+                <w:lang w:eastAsia="es-PE"/>
+              </w:rPr>
+              <w:t>commit</w:t>
+            </w:r>
+            <w:proofErr w:type="spellEnd"/>
+            <w:r>
+              <w:rPr>
+                <w:rFonts w:ascii="Arial" w:hAnsi="Arial" w:cs="Arial"/>
+                <w:szCs w:val="22"/>
+                <w:lang w:eastAsia="es-PE"/>
+              </w:rPr>
+              <w:t xml:space="preserve"> del proyecto</w:t>
             </w:r>
           </w:p>
           <w:p>
@@ -18553,80 +18525,7 @@
                 <w:szCs w:val="22"/>
                 <w:lang w:eastAsia="es-PE"/>
               </w:rPr>
-              <w:lastRenderedPageBreak/>
-              <w:t>Descripción del proyecto</w:t>
-            </w:r>
-          </w:p>
-          <w:p>
-            <w:pPr>
-              <w:pStyle w:val="Prrafodelista"/>
-              <w:keepNext/>
-              <w:numPr>
-                <w:ilvl w:val="0"/>
-                <w:numId w:val="17"/>
-              </w:numPr>
-              <w:jc w:val="both"/>
-              <w:rPr>
-                <w:rFonts w:ascii="Arial" w:hAnsi="Arial" w:cs="Arial"/>
-                <w:szCs w:val="22"/>
-                <w:lang w:eastAsia="es-PE"/>
-              </w:rPr>
-            </w:pPr>
-            <w:r>
-              <w:rPr>
-                <w:rFonts w:ascii="Arial" w:hAnsi="Arial" w:cs="Arial"/>
-                <w:szCs w:val="22"/>
-                <w:lang w:eastAsia="es-PE"/>
-              </w:rPr>
-              <w:t>Fecha de inicio del proyecto</w:t>
-            </w:r>
-          </w:p>
-          <w:p>
-            <w:pPr>
-              <w:pStyle w:val="Prrafodelista"/>
-              <w:keepNext/>
-              <w:numPr>
-                <w:ilvl w:val="0"/>
-                <w:numId w:val="17"/>
-              </w:numPr>
-              <w:jc w:val="both"/>
-              <w:rPr>
-                <w:rFonts w:ascii="Arial" w:hAnsi="Arial" w:cs="Arial"/>
-                <w:szCs w:val="22"/>
-                <w:lang w:eastAsia="es-PE"/>
-              </w:rPr>
-            </w:pPr>
-            <w:r>
-              <w:rPr>
-                <w:rFonts w:ascii="Arial" w:hAnsi="Arial" w:cs="Arial"/>
-                <w:szCs w:val="22"/>
-                <w:lang w:eastAsia="es-PE"/>
-              </w:rPr>
-              <w:t>Estado del proyecto</w:t>
-            </w:r>
-          </w:p>
-          <w:p>
-            <w:pPr>
-              <w:pStyle w:val="Prrafodelista"/>
-              <w:keepNext/>
-              <w:numPr>
-                <w:ilvl w:val="0"/>
-                <w:numId w:val="17"/>
-              </w:numPr>
-              <w:jc w:val="both"/>
-              <w:rPr>
-                <w:rFonts w:ascii="Arial" w:hAnsi="Arial" w:cs="Arial"/>
-                <w:szCs w:val="22"/>
-                <w:lang w:eastAsia="es-PE"/>
-              </w:rPr>
-            </w:pPr>
-            <w:r>
-              <w:rPr>
-                <w:rFonts w:ascii="Arial" w:hAnsi="Arial" w:cs="Arial"/>
-                <w:szCs w:val="22"/>
-                <w:lang w:eastAsia="es-PE"/>
-              </w:rPr>
-              <w:t>ID de Desarrollador</w:t>
+              <w:t>Comentario de la última actividad del proyecto.</w:t>
             </w:r>
           </w:p>
         </w:tc>
@@ -18644,7 +18543,6 @@
         <w:rPr>
           <w:b/>
         </w:rPr>
-        <w:lastRenderedPageBreak/>
         <w:t>Tabla 18</w:t>
       </w:r>
       <w:r>
@@ -18661,22 +18559,6 @@
           <w:rFonts w:ascii="Arial" w:hAnsi="Arial" w:cs="Arial"/>
         </w:rPr>
       </w:pPr>
-      <w:r>
-        <w:rPr>
-          <w:rFonts w:ascii="Arial" w:hAnsi="Arial" w:cs="Arial"/>
-        </w:rPr>
-        <w:t>En la tabla 19, se muestra el reporte del Jefe de Proyecto 04(RJP-04). Consiste en una lista de ítems de configuración que se encuentran retrasados en base a la fecha de entrega, este reporte servirá para que el Jefe de Proyectos tome las medidas respectivas ante el retraso.</w:t>
-      </w:r>
-    </w:p>
-    <w:p>
-      <w:pPr>
-        <w:jc w:val="both"/>
-        <w:rPr>
-          <w:rFonts w:ascii="Arial" w:hAnsi="Arial" w:cs="Arial"/>
-        </w:rPr>
-      </w:pPr>
-      <w:bookmarkStart w:id="9" w:name="_GoBack"/>
-      <w:bookmarkEnd w:id="9"/>
     </w:p>
     <w:tbl>
       <w:tblPr>
@@ -19017,7 +18899,15 @@
                 <w:rFonts w:ascii="Arial" w:hAnsi="Arial" w:cs="Arial"/>
                 <w:szCs w:val="22"/>
               </w:rPr>
-              <w:t>Identificar los ítems de configuración que se encuentran en una fase determinada del ciclo de vida del desarrollo de software para un mejor control y seguimiento del avance de los ítems de configuración.</w:t>
+              <w:t xml:space="preserve">Identificar los ítems de configuración que se encuentran en una fase determinada del ciclo de vida del desarrollo </w:t>
+            </w:r>
+            <w:r>
+              <w:rPr>
+                <w:rFonts w:ascii="Arial" w:hAnsi="Arial" w:cs="Arial"/>
+                <w:szCs w:val="22"/>
+              </w:rPr>
+              <w:lastRenderedPageBreak/>
+              <w:t>de software para un mejor control y seguimiento del avance de los ítems de configuración.</w:t>
             </w:r>
           </w:p>
         </w:tc>
@@ -19060,6 +18950,7 @@
                 <w:szCs w:val="22"/>
                 <w:lang w:eastAsia="es-PE"/>
               </w:rPr>
+              <w:lastRenderedPageBreak/>
               <w:t>Entradas</w:t>
             </w:r>
           </w:p>
@@ -19333,50 +19224,6 @@
     </w:p>
     <w:p>
       <w:pPr>
-        <w:jc w:val="both"/>
-        <w:rPr>
-          <w:rFonts w:ascii="Arial" w:hAnsi="Arial" w:cs="Arial"/>
-        </w:rPr>
-      </w:pPr>
-      <w:r>
-        <w:rPr>
-          <w:rFonts w:ascii="Arial" w:hAnsi="Arial" w:cs="Arial"/>
-        </w:rPr>
-        <w:t>En la tabla 20</w:t>
-      </w:r>
-      <w:r>
-        <w:rPr>
-          <w:rFonts w:ascii="Arial" w:hAnsi="Arial" w:cs="Arial"/>
-        </w:rPr>
-        <w:t>, se muestra el reporte de estado de la con</w:t>
-      </w:r>
-      <w:r>
-        <w:rPr>
-          <w:rFonts w:ascii="Arial" w:hAnsi="Arial" w:cs="Arial"/>
-        </w:rPr>
-        <w:t>figuración del Programador 01(RD</w:t>
-      </w:r>
-      <w:r>
-        <w:rPr>
-          <w:rFonts w:ascii="Arial" w:hAnsi="Arial" w:cs="Arial"/>
-        </w:rPr>
-        <w:t>-01). Este reporte consiste en una lista de Ítems de la Configuración que se relacionen con un Requisito,</w:t>
-      </w:r>
-      <w:r>
-        <w:rPr>
-          <w:rFonts w:ascii="Arial" w:hAnsi="Arial" w:cs="Arial"/>
-        </w:rPr>
-        <w:t xml:space="preserve"> con un propósito de informar que ítems son afectados por el cambio de algún requisito dado</w:t>
-      </w:r>
-      <w:r>
-        <w:rPr>
-          <w:rFonts w:ascii="Arial" w:hAnsi="Arial" w:cs="Arial"/>
-        </w:rPr>
-        <w:t xml:space="preserve">. </w:t>
-      </w:r>
-    </w:p>
-    <w:p>
-      <w:pPr>
         <w:ind w:left="720"/>
         <w:jc w:val="both"/>
         <w:rPr>
@@ -19459,7 +19306,7 @@
                 <w:rFonts w:ascii="Arial" w:hAnsi="Arial" w:cs="Arial"/>
                 <w:b/>
               </w:rPr>
-              <w:t>Titulo</w:t>
+              <w:t>Autor</w:t>
             </w:r>
           </w:p>
         </w:tc>
@@ -19477,8 +19324,16 @@
               <w:rPr>
                 <w:rFonts w:ascii="Arial" w:hAnsi="Arial" w:cs="Arial"/>
               </w:rPr>
-              <w:t>Lista de ítems de la Configuración dependientes de algún requisito</w:t>
-            </w:r>
+              <w:t xml:space="preserve">Diego Delfin </w:t>
+            </w:r>
+            <w:proofErr w:type="spellStart"/>
+            <w:r>
+              <w:rPr>
+                <w:rFonts w:ascii="Arial" w:hAnsi="Arial" w:cs="Arial"/>
+              </w:rPr>
+              <w:t>Acharte</w:t>
+            </w:r>
+            <w:proofErr w:type="spellEnd"/>
           </w:p>
         </w:tc>
       </w:tr>
@@ -19500,7 +19355,7 @@
                 <w:rFonts w:ascii="Arial" w:hAnsi="Arial" w:cs="Arial"/>
                 <w:b/>
               </w:rPr>
-              <w:t>Propósito</w:t>
+              <w:t>Titulo</w:t>
             </w:r>
           </w:p>
         </w:tc>
@@ -19518,7 +19373,13 @@
               <w:rPr>
                 <w:rFonts w:ascii="Arial" w:hAnsi="Arial" w:cs="Arial"/>
               </w:rPr>
-              <w:t>Tener información para el desarrollador acerca de los ítems de la Configuración que serán afectados por algún cambio de sus requisitos dependientes.</w:t>
+              <w:t>Lista d</w:t>
+            </w:r>
+            <w:r>
+              <w:rPr>
+                <w:rFonts w:ascii="Arial" w:hAnsi="Arial" w:cs="Arial"/>
+              </w:rPr>
+              <w:t>e requisitos funcionales para cierto proyecto</w:t>
             </w:r>
           </w:p>
         </w:tc>
@@ -19541,7 +19402,7 @@
                 <w:rFonts w:ascii="Arial" w:hAnsi="Arial" w:cs="Arial"/>
                 <w:b/>
               </w:rPr>
-              <w:t>Entradas</w:t>
+              <w:t>Propósito</w:t>
             </w:r>
           </w:p>
         </w:tc>
@@ -19559,20 +19420,7 @@
               <w:rPr>
                 <w:rFonts w:ascii="Arial" w:hAnsi="Arial" w:cs="Arial"/>
               </w:rPr>
-              <w:t>ID de Proyecto</w:t>
-            </w:r>
-          </w:p>
-          <w:p>
-            <w:pPr>
-              <w:rPr>
-                <w:rFonts w:ascii="Arial" w:hAnsi="Arial" w:cs="Arial"/>
-              </w:rPr>
-            </w:pPr>
-            <w:r>
-              <w:rPr>
-                <w:rFonts w:ascii="Arial" w:hAnsi="Arial" w:cs="Arial"/>
-              </w:rPr>
-              <w:t>ID Requisitos</w:t>
+              <w:t>Conocer todos los requisitos funcionales que tiene cierto proyecto para que el desarrollador sepa si está cumpliendo con los requisitos del cliente está siendo cumplidos en la implementación</w:t>
             </w:r>
           </w:p>
         </w:tc>
@@ -19595,6 +19443,47 @@
                 <w:rFonts w:ascii="Arial" w:hAnsi="Arial" w:cs="Arial"/>
                 <w:b/>
               </w:rPr>
+              <w:t>Entradas</w:t>
+            </w:r>
+          </w:p>
+        </w:tc>
+        <w:tc>
+          <w:tcPr>
+            <w:tcW w:w="6379" w:type="dxa"/>
+          </w:tcPr>
+          <w:p>
+            <w:pPr>
+              <w:rPr>
+                <w:rFonts w:ascii="Arial" w:hAnsi="Arial" w:cs="Arial"/>
+              </w:rPr>
+            </w:pPr>
+            <w:r>
+              <w:rPr>
+                <w:rFonts w:ascii="Arial" w:hAnsi="Arial" w:cs="Arial"/>
+              </w:rPr>
+              <w:t>ID de Proyecto</w:t>
+            </w:r>
+          </w:p>
+        </w:tc>
+      </w:tr>
+      <w:tr>
+        <w:tc>
+          <w:tcPr>
+            <w:tcW w:w="2263" w:type="dxa"/>
+            <w:shd w:val="clear" w:color="auto" w:fill="D5DCE4" w:themeFill="text2" w:themeFillTint="33"/>
+          </w:tcPr>
+          <w:p>
+            <w:pPr>
+              <w:rPr>
+                <w:rFonts w:ascii="Arial" w:hAnsi="Arial" w:cs="Arial"/>
+                <w:b/>
+              </w:rPr>
+            </w:pPr>
+            <w:r>
+              <w:rPr>
+                <w:rFonts w:ascii="Arial" w:hAnsi="Arial" w:cs="Arial"/>
+                <w:b/>
+              </w:rPr>
               <w:t>Salidas</w:t>
             </w:r>
           </w:p>
@@ -19613,87 +19502,54 @@
               <w:rPr>
                 <w:rFonts w:ascii="Arial" w:hAnsi="Arial" w:cs="Arial"/>
               </w:rPr>
-              <w:t>ID Ítem</w:t>
-            </w:r>
-          </w:p>
-          <w:p>
-            <w:pPr>
-              <w:rPr>
-                <w:rFonts w:ascii="Arial" w:hAnsi="Arial" w:cs="Arial"/>
-              </w:rPr>
-            </w:pPr>
-            <w:r>
-              <w:rPr>
-                <w:rFonts w:ascii="Arial" w:hAnsi="Arial" w:cs="Arial"/>
-              </w:rPr>
-              <w:t>Versión de Ítem</w:t>
-            </w:r>
-          </w:p>
-          <w:p>
-            <w:pPr>
-              <w:rPr>
-                <w:rFonts w:ascii="Arial" w:hAnsi="Arial" w:cs="Arial"/>
-              </w:rPr>
-            </w:pPr>
-            <w:r>
-              <w:rPr>
-                <w:rFonts w:ascii="Arial" w:hAnsi="Arial" w:cs="Arial"/>
-              </w:rPr>
-              <w:t>Nombre del ítem</w:t>
-            </w:r>
-          </w:p>
-          <w:p>
-            <w:pPr>
-              <w:rPr>
-                <w:rFonts w:ascii="Arial" w:hAnsi="Arial" w:cs="Arial"/>
-              </w:rPr>
-            </w:pPr>
-            <w:r>
-              <w:rPr>
-                <w:rFonts w:ascii="Arial" w:hAnsi="Arial" w:cs="Arial"/>
-              </w:rPr>
-              <w:lastRenderedPageBreak/>
-              <w:t>Tipo de ítem</w:t>
-            </w:r>
-          </w:p>
-          <w:p>
-            <w:pPr>
-              <w:rPr>
-                <w:rFonts w:ascii="Arial" w:hAnsi="Arial" w:cs="Arial"/>
-              </w:rPr>
-            </w:pPr>
-            <w:r>
-              <w:rPr>
-                <w:rFonts w:ascii="Arial" w:hAnsi="Arial" w:cs="Arial"/>
-              </w:rPr>
-              <w:t>Nombre de requisito dependiente</w:t>
-            </w:r>
-          </w:p>
-          <w:p>
-            <w:pPr>
-              <w:rPr>
-                <w:rFonts w:ascii="Arial" w:hAnsi="Arial" w:cs="Arial"/>
-              </w:rPr>
-            </w:pPr>
-            <w:r>
-              <w:rPr>
-                <w:rFonts w:ascii="Arial" w:hAnsi="Arial" w:cs="Arial"/>
-              </w:rPr>
-              <w:t>Fecha de la última modificación del ítem</w:t>
-            </w:r>
-          </w:p>
-          <w:p>
-            <w:pPr>
-              <w:rPr>
-                <w:rFonts w:ascii="Arial" w:hAnsi="Arial" w:cs="Arial"/>
-              </w:rPr>
-            </w:pPr>
-            <w:r>
-              <w:rPr>
-                <w:rFonts w:ascii="Arial" w:hAnsi="Arial" w:cs="Arial"/>
-              </w:rPr>
-              <w:t>Descripción del ítem</w:t>
-            </w:r>
+              <w:t>ID del Proyecto</w:t>
+            </w:r>
+          </w:p>
+          <w:p>
+            <w:pPr>
+              <w:rPr>
+                <w:rFonts w:ascii="Arial" w:hAnsi="Arial" w:cs="Arial"/>
+              </w:rPr>
+            </w:pPr>
+            <w:r>
+              <w:rPr>
+                <w:rFonts w:ascii="Arial" w:hAnsi="Arial" w:cs="Arial"/>
+              </w:rPr>
+              <w:t>Nombre del Proyecto</w:t>
+            </w:r>
+          </w:p>
+          <w:p>
+            <w:pPr>
+              <w:rPr>
+                <w:rFonts w:ascii="Arial" w:hAnsi="Arial" w:cs="Arial"/>
+              </w:rPr>
+            </w:pPr>
+            <w:r>
+              <w:rPr>
+                <w:rFonts w:ascii="Arial" w:hAnsi="Arial" w:cs="Arial"/>
+              </w:rPr>
+              <w:t>Nombre del requisito</w:t>
+            </w:r>
+          </w:p>
+          <w:p>
+            <w:pPr>
+              <w:rPr>
+                <w:rFonts w:ascii="Arial" w:hAnsi="Arial" w:cs="Arial"/>
+              </w:rPr>
+            </w:pPr>
+            <w:r>
+              <w:rPr>
+                <w:rFonts w:ascii="Arial" w:hAnsi="Arial" w:cs="Arial"/>
+              </w:rPr>
+              <w:t>Requisito</w:t>
+            </w:r>
+          </w:p>
+          <w:p>
+            <w:pPr>
+              <w:rPr>
+                <w:rFonts w:ascii="Arial" w:hAnsi="Arial" w:cs="Arial"/>
+              </w:rPr>
+            </w:pPr>
           </w:p>
         </w:tc>
       </w:tr>
@@ -19710,7 +19566,6 @@
         <w:rPr>
           <w:b/>
         </w:rPr>
-        <w:lastRenderedPageBreak/>
         <w:t>Tabla 20</w:t>
       </w:r>
       <w:r>
@@ -19736,50 +19591,6 @@
           <w:b/>
         </w:rPr>
         <w:t>)</w:t>
-      </w:r>
-    </w:p>
-    <w:p>
-      <w:pPr>
-        <w:jc w:val="both"/>
-        <w:rPr>
-          <w:rFonts w:ascii="Arial" w:hAnsi="Arial" w:cs="Arial"/>
-        </w:rPr>
-      </w:pPr>
-      <w:r>
-        <w:rPr>
-          <w:rFonts w:ascii="Arial" w:hAnsi="Arial" w:cs="Arial"/>
-        </w:rPr>
-        <w:t>En la tabla 21</w:t>
-      </w:r>
-      <w:r>
-        <w:rPr>
-          <w:rFonts w:ascii="Arial" w:hAnsi="Arial" w:cs="Arial"/>
-        </w:rPr>
-        <w:t>, se muestra el reporte de estado de la con</w:t>
-      </w:r>
-      <w:r>
-        <w:rPr>
-          <w:rFonts w:ascii="Arial" w:hAnsi="Arial" w:cs="Arial"/>
-        </w:rPr>
-        <w:t>figuración del Programador 02(RD</w:t>
-      </w:r>
-      <w:r>
-        <w:rPr>
-          <w:rFonts w:ascii="Arial" w:hAnsi="Arial" w:cs="Arial"/>
-        </w:rPr>
-        <w:t>-02). Este reporte consiste en una lista de Ítems de la Configuración que se relacionen con un</w:t>
-      </w:r>
-      <w:r>
-        <w:rPr>
-          <w:rFonts w:ascii="Arial" w:hAnsi="Arial" w:cs="Arial"/>
-        </w:rPr>
-        <w:t xml:space="preserve"> Caso de Uso, con un propósito de informar que ítems son afectados por el cambio de algún caso de uso dado</w:t>
-      </w:r>
-      <w:r>
-        <w:rPr>
-          <w:rFonts w:ascii="Arial" w:hAnsi="Arial" w:cs="Arial"/>
-        </w:rPr>
-        <w:t xml:space="preserve">. </w:t>
       </w:r>
     </w:p>
     <w:p>
@@ -19865,7 +19676,7 @@
                 <w:rFonts w:ascii="Arial" w:hAnsi="Arial" w:cs="Arial"/>
                 <w:b/>
               </w:rPr>
-              <w:t>Titulo</w:t>
+              <w:t>Autor</w:t>
             </w:r>
           </w:p>
         </w:tc>
@@ -19883,8 +19694,16 @@
               <w:rPr>
                 <w:rFonts w:ascii="Arial" w:hAnsi="Arial" w:cs="Arial"/>
               </w:rPr>
-              <w:t>Lista de ítems de la Configuración dependientes de algún Caso de Uso</w:t>
-            </w:r>
+              <w:t xml:space="preserve">Diego Delfin </w:t>
+            </w:r>
+            <w:proofErr w:type="spellStart"/>
+            <w:r>
+              <w:rPr>
+                <w:rFonts w:ascii="Arial" w:hAnsi="Arial" w:cs="Arial"/>
+              </w:rPr>
+              <w:t>Acharte</w:t>
+            </w:r>
+            <w:proofErr w:type="spellEnd"/>
           </w:p>
         </w:tc>
       </w:tr>
@@ -19906,7 +19725,7 @@
                 <w:rFonts w:ascii="Arial" w:hAnsi="Arial" w:cs="Arial"/>
                 <w:b/>
               </w:rPr>
-              <w:t>Propósito</w:t>
+              <w:t>Titulo</w:t>
             </w:r>
           </w:p>
         </w:tc>
@@ -19924,7 +19743,7 @@
               <w:rPr>
                 <w:rFonts w:ascii="Arial" w:hAnsi="Arial" w:cs="Arial"/>
               </w:rPr>
-              <w:t>Tener información para el desarrollador acerca de los ítems de la Configuración que serán afectados por algún cambio los Casos de Usos dependientes.</w:t>
+              <w:t>Lista de ítems de la Configuración dependientes de algún Caso de Uso</w:t>
             </w:r>
           </w:p>
         </w:tc>
@@ -19947,7 +19766,7 @@
                 <w:rFonts w:ascii="Arial" w:hAnsi="Arial" w:cs="Arial"/>
                 <w:b/>
               </w:rPr>
-              <w:t>Entradas</w:t>
+              <w:t>Propósito</w:t>
             </w:r>
           </w:p>
         </w:tc>
@@ -19965,20 +19784,7 @@
               <w:rPr>
                 <w:rFonts w:ascii="Arial" w:hAnsi="Arial" w:cs="Arial"/>
               </w:rPr>
-              <w:t>ID de Proyecto</w:t>
-            </w:r>
-          </w:p>
-          <w:p>
-            <w:pPr>
-              <w:rPr>
-                <w:rFonts w:ascii="Arial" w:hAnsi="Arial" w:cs="Arial"/>
-              </w:rPr>
-            </w:pPr>
-            <w:r>
-              <w:rPr>
-                <w:rFonts w:ascii="Arial" w:hAnsi="Arial" w:cs="Arial"/>
-              </w:rPr>
-              <w:t>ID Caso de uso</w:t>
+              <w:t>Tener información para el desarrollador acerca de los ítems de la Configuración que serán afectados por algún cambio los Casos de Usos dependientes.</w:t>
             </w:r>
           </w:p>
         </w:tc>
@@ -20001,6 +19807,60 @@
                 <w:rFonts w:ascii="Arial" w:hAnsi="Arial" w:cs="Arial"/>
                 <w:b/>
               </w:rPr>
+              <w:t>Entradas</w:t>
+            </w:r>
+          </w:p>
+        </w:tc>
+        <w:tc>
+          <w:tcPr>
+            <w:tcW w:w="6379" w:type="dxa"/>
+          </w:tcPr>
+          <w:p>
+            <w:pPr>
+              <w:rPr>
+                <w:rFonts w:ascii="Arial" w:hAnsi="Arial" w:cs="Arial"/>
+              </w:rPr>
+            </w:pPr>
+            <w:r>
+              <w:rPr>
+                <w:rFonts w:ascii="Arial" w:hAnsi="Arial" w:cs="Arial"/>
+              </w:rPr>
+              <w:t>ID de Proyecto</w:t>
+            </w:r>
+          </w:p>
+          <w:p>
+            <w:pPr>
+              <w:rPr>
+                <w:rFonts w:ascii="Arial" w:hAnsi="Arial" w:cs="Arial"/>
+              </w:rPr>
+            </w:pPr>
+            <w:r>
+              <w:rPr>
+                <w:rFonts w:ascii="Arial" w:hAnsi="Arial" w:cs="Arial"/>
+              </w:rPr>
+              <w:t>ID Caso de uso</w:t>
+            </w:r>
+          </w:p>
+        </w:tc>
+      </w:tr>
+      <w:tr>
+        <w:tc>
+          <w:tcPr>
+            <w:tcW w:w="2263" w:type="dxa"/>
+            <w:shd w:val="clear" w:color="auto" w:fill="D5DCE4" w:themeFill="text2" w:themeFillTint="33"/>
+          </w:tcPr>
+          <w:p>
+            <w:pPr>
+              <w:rPr>
+                <w:rFonts w:ascii="Arial" w:hAnsi="Arial" w:cs="Arial"/>
+                <w:b/>
+              </w:rPr>
+            </w:pPr>
+            <w:r>
+              <w:rPr>
+                <w:rFonts w:ascii="Arial" w:hAnsi="Arial" w:cs="Arial"/>
+                <w:b/>
+              </w:rPr>
               <w:t>Salidas</w:t>
             </w:r>
           </w:p>
@@ -20140,50 +20000,6 @@
           <w:b/>
         </w:rPr>
         <w:t>)</w:t>
-      </w:r>
-    </w:p>
-    <w:p>
-      <w:pPr>
-        <w:jc w:val="both"/>
-        <w:rPr>
-          <w:rFonts w:ascii="Arial" w:hAnsi="Arial" w:cs="Arial"/>
-        </w:rPr>
-      </w:pPr>
-      <w:r>
-        <w:rPr>
-          <w:rFonts w:ascii="Arial" w:hAnsi="Arial" w:cs="Arial"/>
-        </w:rPr>
-        <w:t>En la tabla 22</w:t>
-      </w:r>
-      <w:r>
-        <w:rPr>
-          <w:rFonts w:ascii="Arial" w:hAnsi="Arial" w:cs="Arial"/>
-        </w:rPr>
-        <w:t>, se muestra el reporte de estado de la con</w:t>
-      </w:r>
-      <w:r>
-        <w:rPr>
-          <w:rFonts w:ascii="Arial" w:hAnsi="Arial" w:cs="Arial"/>
-        </w:rPr>
-        <w:t>figuración del Programador 03(RD</w:t>
-      </w:r>
-      <w:r>
-        <w:rPr>
-          <w:rFonts w:ascii="Arial" w:hAnsi="Arial" w:cs="Arial"/>
-        </w:rPr>
-        <w:t>-03). Este reporte consiste en una lista de Ítems de la Configuración que se relacionen</w:t>
-      </w:r>
-      <w:r>
-        <w:rPr>
-          <w:rFonts w:ascii="Arial" w:hAnsi="Arial" w:cs="Arial"/>
-        </w:rPr>
-        <w:t xml:space="preserve"> con alguna solicitud de cambio</w:t>
-      </w:r>
-      <w:r>
-        <w:rPr>
-          <w:rFonts w:ascii="Arial" w:hAnsi="Arial" w:cs="Arial"/>
-        </w:rPr>
-        <w:t xml:space="preserve">. </w:t>
       </w:r>
     </w:p>
     <w:p>
@@ -20223,6 +20039,7 @@
                 <w:rFonts w:ascii="Arial" w:hAnsi="Arial" w:cs="Arial"/>
                 <w:b/>
               </w:rPr>
+              <w:lastRenderedPageBreak/>
               <w:t>ID</w:t>
             </w:r>
           </w:p>
@@ -20249,6 +20066,57 @@
               </w:rPr>
               <w:t>-03</w:t>
             </w:r>
+          </w:p>
+        </w:tc>
+      </w:tr>
+      <w:tr>
+        <w:tc>
+          <w:tcPr>
+            <w:tcW w:w="2263" w:type="dxa"/>
+            <w:shd w:val="clear" w:color="auto" w:fill="D5DCE4" w:themeFill="text2" w:themeFillTint="33"/>
+          </w:tcPr>
+          <w:p>
+            <w:pPr>
+              <w:rPr>
+                <w:rFonts w:ascii="Arial" w:hAnsi="Arial" w:cs="Arial"/>
+                <w:b/>
+              </w:rPr>
+            </w:pPr>
+            <w:r>
+              <w:rPr>
+                <w:rFonts w:ascii="Arial" w:hAnsi="Arial" w:cs="Arial"/>
+                <w:b/>
+              </w:rPr>
+              <w:t>Autor</w:t>
+            </w:r>
+          </w:p>
+        </w:tc>
+        <w:tc>
+          <w:tcPr>
+            <w:tcW w:w="6379" w:type="dxa"/>
+          </w:tcPr>
+          <w:p>
+            <w:pPr>
+              <w:rPr>
+                <w:rFonts w:ascii="Arial" w:hAnsi="Arial" w:cs="Arial"/>
+              </w:rPr>
+            </w:pPr>
+            <w:r>
+              <w:rPr>
+                <w:rFonts w:ascii="Arial" w:hAnsi="Arial" w:cs="Arial"/>
+              </w:rPr>
+              <w:t xml:space="preserve">Diego Delfin </w:t>
+            </w:r>
+            <w:proofErr w:type="spellStart"/>
+            <w:r>
+              <w:rPr>
+                <w:rFonts w:ascii="Arial" w:hAnsi="Arial" w:cs="Arial"/>
+              </w:rPr>
+              <w:t>Acharte</w:t>
+            </w:r>
+            <w:bookmarkStart w:id="9" w:name="_GoBack"/>
+            <w:bookmarkEnd w:id="9"/>
+            <w:proofErr w:type="spellEnd"/>
           </w:p>
         </w:tc>
       </w:tr>
@@ -20824,7 +20692,7 @@
         <w:noProof/>
         <w:color w:val="323E4F" w:themeColor="text2" w:themeShade="BF"/>
       </w:rPr>
-      <w:t>1</w:t>
+      <w:t>22</w:t>
     </w:r>
     <w:r>
       <w:rPr>
@@ -25100,7 +24968,7 @@
   <a:extraClrSchemeLst/>
   <a:extLst>
     <a:ext uri="{05A4C25C-085E-4340-85A3-A5531E510DB2}">
-      <thm15:themeFamily xmlns:thm15="http://schemas.microsoft.com/office/thememl/2012/main" xmlns="" name="Office Theme" id="{62F939B6-93AF-4DB8-9C6B-D6C7DFDC589F}" vid="{4A3C46E8-61CC-4603-A589-7422A47A8E4A}"/>
+      <thm15:themeFamily xmlns="" xmlns:thm15="http://schemas.microsoft.com/office/thememl/2012/main" name="Office Theme" id="{62F939B6-93AF-4DB8-9C6B-D6C7DFDC589F}" vid="{4A3C46E8-61CC-4603-A589-7422A47A8E4A}"/>
     </a:ext>
   </a:extLst>
 </a:theme>
@@ -25111,7 +24979,7 @@
 </file>
 
 <file path=customXml/itemProps1.xml><?xml version="1.0" encoding="utf-8"?>
-<ds:datastoreItem xmlns:ds="http://schemas.openxmlformats.org/officeDocument/2006/customXml" ds:itemID="{84DC3A03-807B-C749-B226-470401A3F907}">
+<ds:datastoreItem xmlns:ds="http://schemas.openxmlformats.org/officeDocument/2006/customXml" ds:itemID="{B67659D0-B415-3A4A-9A40-DB4599487E18}">
   <ds:schemaRefs>
     <ds:schemaRef ds:uri="http://schemas.openxmlformats.org/officeDocument/2006/bibliography"/>
   </ds:schemaRefs>

</xml_diff>